<commit_message>
Projektdokumentation, Präsentation und Skripte
</commit_message>
<xml_diff>
--- a/Dokumentation/ProjektdokumentationJetstreamSkiservice.docx
+++ b/Dokumentation/ProjektdokumentationJetstreamSkiservice.docx
@@ -10,7 +10,6 @@
           <w:docPartUnique/>
         </w:docPartObj>
       </w:sdtPr>
-      <w:sdtEndPr/>
       <w:sdtContent>
         <w:p>
           <w:r>
@@ -357,7 +356,6 @@
                                   <w:dataBinding w:prefixMappings="xmlns:ns0='http://purl.org/dc/elements/1.1/' xmlns:ns1='http://schemas.openxmlformats.org/package/2006/metadata/core-properties' " w:xpath="/ns1:coreProperties[1]/ns0:creator[1]" w:storeItemID="{6C3C8BC8-F283-45AE-878A-BAB7291924A1}"/>
                                   <w:text/>
                                 </w:sdtPr>
-                                <w:sdtEndPr/>
                                 <w:sdtContent>
                                   <w:p>
                                     <w:pPr>
@@ -433,7 +431,6 @@
                             <w:dataBinding w:prefixMappings="xmlns:ns0='http://purl.org/dc/elements/1.1/' xmlns:ns1='http://schemas.openxmlformats.org/package/2006/metadata/core-properties' " w:xpath="/ns1:coreProperties[1]/ns0:creator[1]" w:storeItemID="{6C3C8BC8-F283-45AE-878A-BAB7291924A1}"/>
                             <w:text/>
                           </w:sdtPr>
-                          <w:sdtEndPr/>
                           <w:sdtContent>
                             <w:p>
                               <w:pPr>
@@ -574,43 +571,7 @@
                                         <w:sz w:val="64"/>
                                         <w:szCs w:val="64"/>
                                       </w:rPr>
-                                      <w:t>Projektdokumentation Jetstream Skiservice</w:t>
-                                    </w:r>
-                                    <w:r>
-                                      <w:rPr>
-                                        <w:caps/>
-                                        <w:color w:val="4472C4" w:themeColor="accent1"/>
-                                        <w:sz w:val="64"/>
-                                        <w:szCs w:val="64"/>
-                                      </w:rPr>
-                                      <w:t xml:space="preserve"> API</w:t>
-                                    </w:r>
-                                    <w:r>
-                                      <w:rPr>
-                                        <w:caps/>
-                                        <w:color w:val="4472C4" w:themeColor="accent1"/>
-                                        <w:sz w:val="64"/>
-                                        <w:szCs w:val="64"/>
-                                      </w:rPr>
-                                      <w:t xml:space="preserve"> </w:t>
-                                    </w:r>
-                                    <w:r>
-                                      <w:rPr>
-                                        <w:caps/>
-                                        <w:color w:val="4472C4" w:themeColor="accent1"/>
-                                        <w:sz w:val="64"/>
-                                        <w:szCs w:val="64"/>
-                                      </w:rPr>
-                                      <w:t xml:space="preserve">- </w:t>
-                                    </w:r>
-                                    <w:r>
-                                      <w:rPr>
-                                        <w:caps/>
-                                        <w:color w:val="4472C4" w:themeColor="accent1"/>
-                                        <w:sz w:val="64"/>
-                                        <w:szCs w:val="64"/>
-                                      </w:rPr>
-                                      <w:t>mongoDB</w:t>
+                                      <w:t>Projektdokumentation Jetstream Skiservice API - MongoDB</w:t>
                                     </w:r>
                                   </w:sdtContent>
                                 </w:sdt>
@@ -723,43 +684,7 @@
                                   <w:sz w:val="64"/>
                                   <w:szCs w:val="64"/>
                                 </w:rPr>
-                                <w:t>Projektdokumentation Jetstream Skiservice</w:t>
-                              </w:r>
-                              <w:r>
-                                <w:rPr>
-                                  <w:caps/>
-                                  <w:color w:val="4472C4" w:themeColor="accent1"/>
-                                  <w:sz w:val="64"/>
-                                  <w:szCs w:val="64"/>
-                                </w:rPr>
-                                <w:t xml:space="preserve"> API</w:t>
-                              </w:r>
-                              <w:r>
-                                <w:rPr>
-                                  <w:caps/>
-                                  <w:color w:val="4472C4" w:themeColor="accent1"/>
-                                  <w:sz w:val="64"/>
-                                  <w:szCs w:val="64"/>
-                                </w:rPr>
-                                <w:t xml:space="preserve"> </w:t>
-                              </w:r>
-                              <w:r>
-                                <w:rPr>
-                                  <w:caps/>
-                                  <w:color w:val="4472C4" w:themeColor="accent1"/>
-                                  <w:sz w:val="64"/>
-                                  <w:szCs w:val="64"/>
-                                </w:rPr>
-                                <w:t xml:space="preserve">- </w:t>
-                              </w:r>
-                              <w:r>
-                                <w:rPr>
-                                  <w:caps/>
-                                  <w:color w:val="4472C4" w:themeColor="accent1"/>
-                                  <w:sz w:val="64"/>
-                                  <w:szCs w:val="64"/>
-                                </w:rPr>
-                                <w:t>mongoDB</w:t>
+                                <w:t>Projektdokumentation Jetstream Skiservice API - MongoDB</w:t>
                               </w:r>
                             </w:sdtContent>
                           </w:sdt>
@@ -885,7 +810,7 @@
           <w:r>
             <w:fldChar w:fldCharType="separate"/>
           </w:r>
-          <w:hyperlink w:anchor="_Toc126228297" w:history="1">
+          <w:hyperlink w:anchor="_Toc126409986" w:history="1">
             <w:r>
               <w:rPr>
                 <w:rStyle w:val="Hyperlink"/>
@@ -912,7 +837,7 @@
                 <w:noProof/>
                 <w:webHidden/>
               </w:rPr>
-              <w:instrText xml:space="preserve"> PAGEREF _Toc126228297 \h </w:instrText>
+              <w:instrText xml:space="preserve"> PAGEREF _Toc126409986 \h </w:instrText>
             </w:r>
             <w:r>
               <w:rPr>
@@ -955,7 +880,7 @@
               <w:lang w:eastAsia="de-CH"/>
             </w:rPr>
           </w:pPr>
-          <w:hyperlink w:anchor="_Toc126228298" w:history="1">
+          <w:hyperlink w:anchor="_Toc126409987" w:history="1">
             <w:r>
               <w:rPr>
                 <w:rStyle w:val="Hyperlink"/>
@@ -982,7 +907,7 @@
                 <w:noProof/>
                 <w:webHidden/>
               </w:rPr>
-              <w:instrText xml:space="preserve"> PAGEREF _Toc126228298 \h </w:instrText>
+              <w:instrText xml:space="preserve"> PAGEREF _Toc126409987 \h </w:instrText>
             </w:r>
             <w:r>
               <w:rPr>
@@ -1025,7 +950,7 @@
               <w:lang w:eastAsia="de-CH"/>
             </w:rPr>
           </w:pPr>
-          <w:hyperlink w:anchor="_Toc126228299" w:history="1">
+          <w:hyperlink w:anchor="_Toc126409988" w:history="1">
             <w:r>
               <w:rPr>
                 <w:rStyle w:val="Hyperlink"/>
@@ -1052,7 +977,7 @@
                 <w:noProof/>
                 <w:webHidden/>
               </w:rPr>
-              <w:instrText xml:space="preserve"> PAGEREF _Toc126228299 \h </w:instrText>
+              <w:instrText xml:space="preserve"> PAGEREF _Toc126409988 \h </w:instrText>
             </w:r>
             <w:r>
               <w:rPr>
@@ -1095,7 +1020,7 @@
               <w:lang w:eastAsia="de-CH"/>
             </w:rPr>
           </w:pPr>
-          <w:hyperlink w:anchor="_Toc126228300" w:history="1">
+          <w:hyperlink w:anchor="_Toc126409989" w:history="1">
             <w:r>
               <w:rPr>
                 <w:rStyle w:val="Hyperlink"/>
@@ -1122,7 +1047,7 @@
                 <w:noProof/>
                 <w:webHidden/>
               </w:rPr>
-              <w:instrText xml:space="preserve"> PAGEREF _Toc126228300 \h </w:instrText>
+              <w:instrText xml:space="preserve"> PAGEREF _Toc126409989 \h </w:instrText>
             </w:r>
             <w:r>
               <w:rPr>
@@ -1166,7 +1091,7 @@
               <w:lang w:eastAsia="de-CH"/>
             </w:rPr>
           </w:pPr>
-          <w:hyperlink w:anchor="_Toc126228301" w:history="1">
+          <w:hyperlink w:anchor="_Toc126409990" w:history="1">
             <w:r>
               <w:rPr>
                 <w:rStyle w:val="Hyperlink"/>
@@ -1208,7 +1133,7 @@
                 <w:noProof/>
                 <w:webHidden/>
               </w:rPr>
-              <w:instrText xml:space="preserve"> PAGEREF _Toc126228301 \h </w:instrText>
+              <w:instrText xml:space="preserve"> PAGEREF _Toc126409990 \h </w:instrText>
             </w:r>
             <w:r>
               <w:rPr>
@@ -1252,7 +1177,7 @@
               <w:lang w:eastAsia="de-CH"/>
             </w:rPr>
           </w:pPr>
-          <w:hyperlink w:anchor="_Toc126228302" w:history="1">
+          <w:hyperlink w:anchor="_Toc126409991" w:history="1">
             <w:r>
               <w:rPr>
                 <w:rStyle w:val="Hyperlink"/>
@@ -1294,7 +1219,7 @@
                 <w:noProof/>
                 <w:webHidden/>
               </w:rPr>
-              <w:instrText xml:space="preserve"> PAGEREF _Toc126228302 \h </w:instrText>
+              <w:instrText xml:space="preserve"> PAGEREF _Toc126409991 \h </w:instrText>
             </w:r>
             <w:r>
               <w:rPr>
@@ -1338,7 +1263,7 @@
               <w:lang w:eastAsia="de-CH"/>
             </w:rPr>
           </w:pPr>
-          <w:hyperlink w:anchor="_Toc126228303" w:history="1">
+          <w:hyperlink w:anchor="_Toc126409992" w:history="1">
             <w:r>
               <w:rPr>
                 <w:rStyle w:val="Hyperlink"/>
@@ -1380,7 +1305,7 @@
                 <w:noProof/>
                 <w:webHidden/>
               </w:rPr>
-              <w:instrText xml:space="preserve"> PAGEREF _Toc126228303 \h </w:instrText>
+              <w:instrText xml:space="preserve"> PAGEREF _Toc126409992 \h </w:instrText>
             </w:r>
             <w:r>
               <w:rPr>
@@ -1424,7 +1349,7 @@
               <w:lang w:eastAsia="de-CH"/>
             </w:rPr>
           </w:pPr>
-          <w:hyperlink w:anchor="_Toc126228304" w:history="1">
+          <w:hyperlink w:anchor="_Toc126410021" w:history="1">
             <w:r>
               <w:rPr>
                 <w:rStyle w:val="Hyperlink"/>
@@ -1466,7 +1391,7 @@
                 <w:noProof/>
                 <w:webHidden/>
               </w:rPr>
-              <w:instrText xml:space="preserve"> PAGEREF _Toc126228304 \h </w:instrText>
+              <w:instrText xml:space="preserve"> PAGEREF _Toc126410021 \h </w:instrText>
             </w:r>
             <w:r>
               <w:rPr>
@@ -1510,7 +1435,7 @@
               <w:lang w:eastAsia="de-CH"/>
             </w:rPr>
           </w:pPr>
-          <w:hyperlink w:anchor="_Toc126228305" w:history="1">
+          <w:hyperlink w:anchor="_Toc126410022" w:history="1">
             <w:r>
               <w:rPr>
                 <w:rStyle w:val="Hyperlink"/>
@@ -1552,7 +1477,7 @@
                 <w:noProof/>
                 <w:webHidden/>
               </w:rPr>
-              <w:instrText xml:space="preserve"> PAGEREF _Toc126228305 \h </w:instrText>
+              <w:instrText xml:space="preserve"> PAGEREF _Toc126410022 \h </w:instrText>
             </w:r>
             <w:r>
               <w:rPr>
@@ -1596,7 +1521,7 @@
               <w:lang w:eastAsia="de-CH"/>
             </w:rPr>
           </w:pPr>
-          <w:hyperlink w:anchor="_Toc126228306" w:history="1">
+          <w:hyperlink w:anchor="_Toc126410023" w:history="1">
             <w:r>
               <w:rPr>
                 <w:rStyle w:val="Hyperlink"/>
@@ -1638,7 +1563,7 @@
                 <w:noProof/>
                 <w:webHidden/>
               </w:rPr>
-              <w:instrText xml:space="preserve"> PAGEREF _Toc126228306 \h </w:instrText>
+              <w:instrText xml:space="preserve"> PAGEREF _Toc126410023 \h </w:instrText>
             </w:r>
             <w:r>
               <w:rPr>
@@ -1682,7 +1607,7 @@
               <w:lang w:eastAsia="de-CH"/>
             </w:rPr>
           </w:pPr>
-          <w:hyperlink w:anchor="_Toc126228307" w:history="1">
+          <w:hyperlink w:anchor="_Toc126410024" w:history="1">
             <w:r>
               <w:rPr>
                 <w:rStyle w:val="Hyperlink"/>
@@ -1724,7 +1649,7 @@
                 <w:noProof/>
                 <w:webHidden/>
               </w:rPr>
-              <w:instrText xml:space="preserve"> PAGEREF _Toc126228307 \h </w:instrText>
+              <w:instrText xml:space="preserve"> PAGEREF _Toc126410024 \h </w:instrText>
             </w:r>
             <w:r>
               <w:rPr>
@@ -1768,7 +1693,7 @@
               <w:lang w:eastAsia="de-CH"/>
             </w:rPr>
           </w:pPr>
-          <w:hyperlink w:anchor="_Toc126228308" w:history="1">
+          <w:hyperlink w:anchor="_Toc126410025" w:history="1">
             <w:r>
               <w:rPr>
                 <w:rStyle w:val="Hyperlink"/>
@@ -1810,7 +1735,7 @@
                 <w:noProof/>
                 <w:webHidden/>
               </w:rPr>
-              <w:instrText xml:space="preserve"> PAGEREF _Toc126228308 \h </w:instrText>
+              <w:instrText xml:space="preserve"> PAGEREF _Toc126410025 \h </w:instrText>
             </w:r>
             <w:r>
               <w:rPr>
@@ -1854,7 +1779,7 @@
               <w:lang w:eastAsia="de-CH"/>
             </w:rPr>
           </w:pPr>
-          <w:hyperlink w:anchor="_Toc126228309" w:history="1">
+          <w:hyperlink w:anchor="_Toc126410026" w:history="1">
             <w:r>
               <w:rPr>
                 <w:rStyle w:val="Hyperlink"/>
@@ -1896,7 +1821,7 @@
                 <w:noProof/>
                 <w:webHidden/>
               </w:rPr>
-              <w:instrText xml:space="preserve"> PAGEREF _Toc126228309 \h </w:instrText>
+              <w:instrText xml:space="preserve"> PAGEREF _Toc126410026 \h </w:instrText>
             </w:r>
             <w:r>
               <w:rPr>
@@ -1940,7 +1865,7 @@
               <w:lang w:eastAsia="de-CH"/>
             </w:rPr>
           </w:pPr>
-          <w:hyperlink w:anchor="_Toc126228310" w:history="1">
+          <w:hyperlink w:anchor="_Toc126410027" w:history="1">
             <w:r>
               <w:rPr>
                 <w:rStyle w:val="Hyperlink"/>
@@ -1982,7 +1907,7 @@
                 <w:noProof/>
                 <w:webHidden/>
               </w:rPr>
-              <w:instrText xml:space="preserve"> PAGEREF _Toc126228310 \h </w:instrText>
+              <w:instrText xml:space="preserve"> PAGEREF _Toc126410027 \h </w:instrText>
             </w:r>
             <w:r>
               <w:rPr>
@@ -2026,7 +1951,7 @@
               <w:lang w:eastAsia="de-CH"/>
             </w:rPr>
           </w:pPr>
-          <w:hyperlink w:anchor="_Toc126228311" w:history="1">
+          <w:hyperlink w:anchor="_Toc126410028" w:history="1">
             <w:r>
               <w:rPr>
                 <w:rStyle w:val="Hyperlink"/>
@@ -2068,7 +1993,7 @@
                 <w:noProof/>
                 <w:webHidden/>
               </w:rPr>
-              <w:instrText xml:space="preserve"> PAGEREF _Toc126228311 \h </w:instrText>
+              <w:instrText xml:space="preserve"> PAGEREF _Toc126410028 \h </w:instrText>
             </w:r>
             <w:r>
               <w:rPr>
@@ -2112,7 +2037,7 @@
               <w:lang w:eastAsia="de-CH"/>
             </w:rPr>
           </w:pPr>
-          <w:hyperlink w:anchor="_Toc126228312" w:history="1">
+          <w:hyperlink w:anchor="_Toc126410029" w:history="1">
             <w:r>
               <w:rPr>
                 <w:rStyle w:val="Hyperlink"/>
@@ -2154,7 +2079,7 @@
                 <w:noProof/>
                 <w:webHidden/>
               </w:rPr>
-              <w:instrText xml:space="preserve"> PAGEREF _Toc126228312 \h </w:instrText>
+              <w:instrText xml:space="preserve"> PAGEREF _Toc126410029 \h </w:instrText>
             </w:r>
             <w:r>
               <w:rPr>
@@ -2198,7 +2123,7 @@
               <w:lang w:eastAsia="de-CH"/>
             </w:rPr>
           </w:pPr>
-          <w:hyperlink w:anchor="_Toc126228313" w:history="1">
+          <w:hyperlink w:anchor="_Toc126410030" w:history="1">
             <w:r>
               <w:rPr>
                 <w:rStyle w:val="Hyperlink"/>
@@ -2240,7 +2165,7 @@
                 <w:noProof/>
                 <w:webHidden/>
               </w:rPr>
-              <w:instrText xml:space="preserve"> PAGEREF _Toc126228313 \h </w:instrText>
+              <w:instrText xml:space="preserve"> PAGEREF _Toc126410030 \h </w:instrText>
             </w:r>
             <w:r>
               <w:rPr>
@@ -2284,7 +2209,7 @@
               <w:lang w:eastAsia="de-CH"/>
             </w:rPr>
           </w:pPr>
-          <w:hyperlink w:anchor="_Toc126228314" w:history="1">
+          <w:hyperlink w:anchor="_Toc126410031" w:history="1">
             <w:r>
               <w:rPr>
                 <w:rStyle w:val="Hyperlink"/>
@@ -2326,7 +2251,7 @@
                 <w:noProof/>
                 <w:webHidden/>
               </w:rPr>
-              <w:instrText xml:space="preserve"> PAGEREF _Toc126228314 \h </w:instrText>
+              <w:instrText xml:space="preserve"> PAGEREF _Toc126410031 \h </w:instrText>
             </w:r>
             <w:r>
               <w:rPr>
@@ -2370,7 +2295,7 @@
               <w:lang w:eastAsia="de-CH"/>
             </w:rPr>
           </w:pPr>
-          <w:hyperlink w:anchor="_Toc126228315" w:history="1">
+          <w:hyperlink w:anchor="_Toc126410032" w:history="1">
             <w:r>
               <w:rPr>
                 <w:rStyle w:val="Hyperlink"/>
@@ -2412,7 +2337,7 @@
                 <w:noProof/>
                 <w:webHidden/>
               </w:rPr>
-              <w:instrText xml:space="preserve"> PAGEREF _Toc126228315 \h </w:instrText>
+              <w:instrText xml:space="preserve"> PAGEREF _Toc126410032 \h </w:instrText>
             </w:r>
             <w:r>
               <w:rPr>
@@ -2456,7 +2381,7 @@
               <w:lang w:eastAsia="de-CH"/>
             </w:rPr>
           </w:pPr>
-          <w:hyperlink w:anchor="_Toc126228316" w:history="1">
+          <w:hyperlink w:anchor="_Toc126410033" w:history="1">
             <w:r>
               <w:rPr>
                 <w:rStyle w:val="Hyperlink"/>
@@ -2498,7 +2423,7 @@
                 <w:noProof/>
                 <w:webHidden/>
               </w:rPr>
-              <w:instrText xml:space="preserve"> PAGEREF _Toc126228316 \h </w:instrText>
+              <w:instrText xml:space="preserve"> PAGEREF _Toc126410033 \h </w:instrText>
             </w:r>
             <w:r>
               <w:rPr>
@@ -2542,7 +2467,7 @@
               <w:lang w:eastAsia="de-CH"/>
             </w:rPr>
           </w:pPr>
-          <w:hyperlink w:anchor="_Toc126228317" w:history="1">
+          <w:hyperlink w:anchor="_Toc126410034" w:history="1">
             <w:r>
               <w:rPr>
                 <w:rStyle w:val="Hyperlink"/>
@@ -2584,7 +2509,7 @@
                 <w:noProof/>
                 <w:webHidden/>
               </w:rPr>
-              <w:instrText xml:space="preserve"> PAGEREF _Toc126228317 \h </w:instrText>
+              <w:instrText xml:space="preserve"> PAGEREF _Toc126410034 \h </w:instrText>
             </w:r>
             <w:r>
               <w:rPr>
@@ -2604,7 +2529,7 @@
                 <w:noProof/>
                 <w:webHidden/>
               </w:rPr>
-              <w:t>8</w:t>
+              <w:t>7</w:t>
             </w:r>
             <w:r>
               <w:rPr>
@@ -2628,7 +2553,7 @@
               <w:lang w:eastAsia="de-CH"/>
             </w:rPr>
           </w:pPr>
-          <w:hyperlink w:anchor="_Toc126228318" w:history="1">
+          <w:hyperlink w:anchor="_Toc126410035" w:history="1">
             <w:r>
               <w:rPr>
                 <w:rStyle w:val="Hyperlink"/>
@@ -2670,7 +2595,7 @@
                 <w:noProof/>
                 <w:webHidden/>
               </w:rPr>
-              <w:instrText xml:space="preserve"> PAGEREF _Toc126228318 \h </w:instrText>
+              <w:instrText xml:space="preserve"> PAGEREF _Toc126410035 \h </w:instrText>
             </w:r>
             <w:r>
               <w:rPr>
@@ -2714,7 +2639,7 @@
               <w:lang w:eastAsia="de-CH"/>
             </w:rPr>
           </w:pPr>
-          <w:hyperlink w:anchor="_Toc126228319" w:history="1">
+          <w:hyperlink w:anchor="_Toc126410036" w:history="1">
             <w:r>
               <w:rPr>
                 <w:rStyle w:val="Hyperlink"/>
@@ -2756,7 +2681,7 @@
                 <w:noProof/>
                 <w:webHidden/>
               </w:rPr>
-              <w:instrText xml:space="preserve"> PAGEREF _Toc126228319 \h </w:instrText>
+              <w:instrText xml:space="preserve"> PAGEREF _Toc126410036 \h </w:instrText>
             </w:r>
             <w:r>
               <w:rPr>
@@ -2800,7 +2725,7 @@
               <w:lang w:eastAsia="de-CH"/>
             </w:rPr>
           </w:pPr>
-          <w:hyperlink w:anchor="_Toc126228320" w:history="1">
+          <w:hyperlink w:anchor="_Toc126410037" w:history="1">
             <w:r>
               <w:rPr>
                 <w:rStyle w:val="Hyperlink"/>
@@ -2842,7 +2767,7 @@
                 <w:noProof/>
                 <w:webHidden/>
               </w:rPr>
-              <w:instrText xml:space="preserve"> PAGEREF _Toc126228320 \h </w:instrText>
+              <w:instrText xml:space="preserve"> PAGEREF _Toc126410037 \h </w:instrText>
             </w:r>
             <w:r>
               <w:rPr>
@@ -2886,7 +2811,7 @@
               <w:lang w:eastAsia="de-CH"/>
             </w:rPr>
           </w:pPr>
-          <w:hyperlink w:anchor="_Toc126228321" w:history="1">
+          <w:hyperlink w:anchor="_Toc126410038" w:history="1">
             <w:r>
               <w:rPr>
                 <w:rStyle w:val="Hyperlink"/>
@@ -2928,7 +2853,7 @@
                 <w:noProof/>
                 <w:webHidden/>
               </w:rPr>
-              <w:instrText xml:space="preserve"> PAGEREF _Toc126228321 \h </w:instrText>
+              <w:instrText xml:space="preserve"> PAGEREF _Toc126410038 \h </w:instrText>
             </w:r>
             <w:r>
               <w:rPr>
@@ -2972,7 +2897,7 @@
               <w:lang w:eastAsia="de-CH"/>
             </w:rPr>
           </w:pPr>
-          <w:hyperlink w:anchor="_Toc126228322" w:history="1">
+          <w:hyperlink w:anchor="_Toc126410039" w:history="1">
             <w:r>
               <w:rPr>
                 <w:rStyle w:val="Hyperlink"/>
@@ -3014,7 +2939,7 @@
                 <w:noProof/>
                 <w:webHidden/>
               </w:rPr>
-              <w:instrText xml:space="preserve"> PAGEREF _Toc126228322 \h </w:instrText>
+              <w:instrText xml:space="preserve"> PAGEREF _Toc126410039 \h </w:instrText>
             </w:r>
             <w:r>
               <w:rPr>
@@ -3058,7 +2983,7 @@
               <w:lang w:eastAsia="de-CH"/>
             </w:rPr>
           </w:pPr>
-          <w:hyperlink w:anchor="_Toc126228323" w:history="1">
+          <w:hyperlink w:anchor="_Toc126410040" w:history="1">
             <w:r>
               <w:rPr>
                 <w:rStyle w:val="Hyperlink"/>
@@ -3100,7 +3025,7 @@
                 <w:noProof/>
                 <w:webHidden/>
               </w:rPr>
-              <w:instrText xml:space="preserve"> PAGEREF _Toc126228323 \h </w:instrText>
+              <w:instrText xml:space="preserve"> PAGEREF _Toc126410040 \h </w:instrText>
             </w:r>
             <w:r>
               <w:rPr>
@@ -3144,7 +3069,7 @@
               <w:lang w:eastAsia="de-CH"/>
             </w:rPr>
           </w:pPr>
-          <w:hyperlink w:anchor="_Toc126228324" w:history="1">
+          <w:hyperlink w:anchor="_Toc126410041" w:history="1">
             <w:r>
               <w:rPr>
                 <w:rStyle w:val="Hyperlink"/>
@@ -3186,7 +3111,7 @@
                 <w:noProof/>
                 <w:webHidden/>
               </w:rPr>
-              <w:instrText xml:space="preserve"> PAGEREF _Toc126228324 \h </w:instrText>
+              <w:instrText xml:space="preserve"> PAGEREF _Toc126410041 \h </w:instrText>
             </w:r>
             <w:r>
               <w:rPr>
@@ -3238,7 +3163,7 @@
       <w:pPr>
         <w:pStyle w:val="Heading1"/>
       </w:pPr>
-      <w:bookmarkStart w:id="0" w:name="_Toc126228297"/>
+      <w:bookmarkStart w:id="0" w:name="_Toc126409986"/>
       <w:r>
         <w:lastRenderedPageBreak/>
         <w:t>Ausgangslage</w:t>
@@ -3286,7 +3211,7 @@
       <w:pPr>
         <w:pStyle w:val="Heading1"/>
       </w:pPr>
-      <w:bookmarkStart w:id="1" w:name="_Toc126228298"/>
+      <w:bookmarkStart w:id="1" w:name="_Toc126409987"/>
       <w:r>
         <w:t>Anforderungen</w:t>
       </w:r>
@@ -3491,7 +3416,7 @@
       <w:pPr>
         <w:pStyle w:val="Heading1"/>
       </w:pPr>
-      <w:bookmarkStart w:id="2" w:name="_Toc126228299"/>
+      <w:bookmarkStart w:id="2" w:name="_Toc126409988"/>
       <w:r>
         <w:lastRenderedPageBreak/>
         <w:t>Zeitplanung/</w:t>
@@ -3637,7 +3562,7 @@
       <w:pPr>
         <w:pStyle w:val="Heading1"/>
       </w:pPr>
-      <w:bookmarkStart w:id="3" w:name="_Toc126228300"/>
+      <w:bookmarkStart w:id="3" w:name="_Toc126409989"/>
       <w:r>
         <w:lastRenderedPageBreak/>
         <w:t>Vorgehensweise</w:t>
@@ -3652,7 +3577,7 @@
           <w:numId w:val="2"/>
         </w:numPr>
       </w:pPr>
-      <w:bookmarkStart w:id="4" w:name="_Toc126228301"/>
+      <w:bookmarkStart w:id="4" w:name="_Toc126409990"/>
       <w:r>
         <w:t>Informieren</w:t>
       </w:r>
@@ -3666,7 +3591,7 @@
           <w:numId w:val="2"/>
         </w:numPr>
       </w:pPr>
-      <w:bookmarkStart w:id="5" w:name="_Toc126228302"/>
+      <w:bookmarkStart w:id="5" w:name="_Toc126409991"/>
       <w:r>
         <w:t>Ausgangslage/Anforderungen</w:t>
       </w:r>
@@ -3690,7 +3615,7 @@
           <w:numId w:val="2"/>
         </w:numPr>
       </w:pPr>
-      <w:bookmarkStart w:id="6" w:name="_Toc126228303"/>
+      <w:bookmarkStart w:id="6" w:name="_Toc126409992"/>
       <w:r>
         <w:t>Informieren über Web API</w:t>
       </w:r>
@@ -3723,7 +3648,7 @@
           <w:numId w:val="2"/>
         </w:numPr>
       </w:pPr>
-      <w:bookmarkStart w:id="7" w:name="_Toc126228304"/>
+      <w:bookmarkStart w:id="7" w:name="_Toc126410021"/>
       <w:r>
         <w:t>Planen</w:t>
       </w:r>
@@ -3737,7 +3662,7 @@
           <w:numId w:val="2"/>
         </w:numPr>
       </w:pPr>
-      <w:bookmarkStart w:id="8" w:name="_Toc126228305"/>
+      <w:bookmarkStart w:id="8" w:name="_Toc126410022"/>
       <w:r>
         <w:t xml:space="preserve">Datenbank </w:t>
       </w:r>
@@ -3798,7 +3723,7 @@
           <w:numId w:val="2"/>
         </w:numPr>
       </w:pPr>
-      <w:bookmarkStart w:id="9" w:name="_Toc126228306"/>
+      <w:bookmarkStart w:id="9" w:name="_Toc126410023"/>
       <w:r>
         <w:t>Web API Aufbau</w:t>
       </w:r>
@@ -3852,7 +3777,7 @@
           <w:numId w:val="2"/>
         </w:numPr>
       </w:pPr>
-      <w:bookmarkStart w:id="10" w:name="_Toc126228307"/>
+      <w:bookmarkStart w:id="10" w:name="_Toc126410024"/>
       <w:r>
         <w:t>Zeitplanung und PSP</w:t>
       </w:r>
@@ -3894,7 +3819,7 @@
           <w:numId w:val="2"/>
         </w:numPr>
       </w:pPr>
-      <w:bookmarkStart w:id="11" w:name="_Toc126228308"/>
+      <w:bookmarkStart w:id="11" w:name="_Toc126410025"/>
       <w:r>
         <w:lastRenderedPageBreak/>
         <w:t>Entscheiden</w:t>
@@ -3909,7 +3834,7 @@
           <w:numId w:val="2"/>
         </w:numPr>
       </w:pPr>
-      <w:bookmarkStart w:id="12" w:name="_Toc126228309"/>
+      <w:bookmarkStart w:id="12" w:name="_Toc126410026"/>
       <w:r>
         <w:t xml:space="preserve">Für </w:t>
       </w:r>
@@ -3954,7 +3879,7 @@
     </w:p>
     <w:p>
       <w:r>
-        <w:t>Zusätzlich habe ich mich auch noch entschieden einen Logger in das Projekt einzubauen, der Fehler in einer Logdatei loggt.</w:t>
+        <w:t>Ich habe ich mich auch noch entschieden einen Logger in das Projekt einzubauen, der Fehler in einer Logdatei loggt.</w:t>
       </w:r>
     </w:p>
     <w:p>
@@ -4036,7 +3961,7 @@
           <w:numId w:val="2"/>
         </w:numPr>
       </w:pPr>
-      <w:bookmarkStart w:id="13" w:name="_Toc126228310"/>
+      <w:bookmarkStart w:id="13" w:name="_Toc126410027"/>
       <w:r>
         <w:t>Für Datenbank</w:t>
       </w:r>
@@ -4285,7 +4210,7 @@
         </w:numPr>
       </w:pPr>
       <w:r>
-        <w:t>Eigenschaften müssen sinnvollen Datentyp haben</w:t>
+        <w:t>Username und Counter sind indexiert</w:t>
       </w:r>
     </w:p>
     <w:p>
@@ -4297,7 +4222,7 @@
         </w:numPr>
       </w:pPr>
       <w:r>
-        <w:t>Counter hat einen Minimumwert von 0 und einen maximalen Wert von 3</w:t>
+        <w:t>Eigenschaften müssen sinnvollen Datentyp haben</w:t>
       </w:r>
     </w:p>
     <w:p>
@@ -4309,6 +4234,18 @@
         </w:numPr>
       </w:pPr>
       <w:r>
+        <w:t>Counter hat einen Minimumwert von 0 und einen maximalen Wert von 3</w:t>
+      </w:r>
+    </w:p>
+    <w:p>
+      <w:pPr>
+        <w:pStyle w:val="ListParagraph"/>
+        <w:numPr>
+          <w:ilvl w:val="0"/>
+          <w:numId w:val="9"/>
+        </w:numPr>
+      </w:pPr>
+      <w:r>
         <w:t xml:space="preserve">Eigenschaft </w:t>
       </w:r>
       <w:r>
@@ -4515,7 +4452,7 @@
           <w:numId w:val="2"/>
         </w:numPr>
       </w:pPr>
-      <w:bookmarkStart w:id="14" w:name="_Toc126228311"/>
+      <w:bookmarkStart w:id="14" w:name="_Toc126410028"/>
       <w:r>
         <w:t>Für Web API Aufbau entscheiden</w:t>
       </w:r>
@@ -4643,7 +4580,15 @@
       </w:r>
       <w:r>
         <w:lastRenderedPageBreak/>
-        <w:t xml:space="preserve">Kommentaren zu verlegen. Dies habe ich </w:t>
+        <w:t xml:space="preserve">Kommentaren zu verlegen. </w:t>
+      </w:r>
+      <w:proofErr w:type="spellStart"/>
+      <w:r>
+        <w:t>Des</w:t>
+      </w:r>
+      <w:proofErr w:type="spellEnd"/>
+      <w:r>
+        <w:t xml:space="preserve"> habe ich </w:t>
       </w:r>
       <w:r>
         <w:t>getan,</w:t>
@@ -4660,7 +4605,7 @@
           <w:numId w:val="2"/>
         </w:numPr>
       </w:pPr>
-      <w:bookmarkStart w:id="15" w:name="_Toc126228312"/>
+      <w:bookmarkStart w:id="15" w:name="_Toc126410029"/>
       <w:r>
         <w:t xml:space="preserve">Für </w:t>
       </w:r>
@@ -4711,7 +4656,7 @@
           <w:numId w:val="2"/>
         </w:numPr>
       </w:pPr>
-      <w:bookmarkStart w:id="16" w:name="_Toc126228313"/>
+      <w:bookmarkStart w:id="16" w:name="_Toc126410030"/>
       <w:r>
         <w:t>Realisieren</w:t>
       </w:r>
@@ -4725,7 +4670,7 @@
           <w:numId w:val="2"/>
         </w:numPr>
       </w:pPr>
-      <w:bookmarkStart w:id="17" w:name="_Toc126228314"/>
+      <w:bookmarkStart w:id="17" w:name="_Toc126410031"/>
       <w:r>
         <w:t>Datenbank</w:t>
       </w:r>
@@ -4759,7 +4704,7 @@
           <w:numId w:val="2"/>
         </w:numPr>
       </w:pPr>
-      <w:bookmarkStart w:id="18" w:name="_Toc126228315"/>
+      <w:bookmarkStart w:id="18" w:name="_Toc126410032"/>
       <w:r>
         <w:t>Modelle erstellen</w:t>
       </w:r>
@@ -4813,7 +4758,7 @@
           <w:numId w:val="2"/>
         </w:numPr>
       </w:pPr>
-      <w:bookmarkStart w:id="19" w:name="_Toc126228316"/>
+      <w:bookmarkStart w:id="19" w:name="_Toc126410033"/>
       <w:r>
         <w:t xml:space="preserve">Controller/Services mit </w:t>
       </w:r>
@@ -5073,55 +5018,43 @@
     </w:p>
     <w:p>
       <w:pPr>
-        <w:rPr>
-          <w:i/>
-          <w:iCs/>
-        </w:rPr>
-      </w:pPr>
-      <w:r>
-        <w:rPr>
-          <w:i/>
-          <w:iCs/>
-        </w:rPr>
-        <w:br w:type="page"/>
-      </w:r>
-    </w:p>
-    <w:p>
-      <w:pPr>
         <w:pStyle w:val="Heading3"/>
         <w:numPr>
           <w:ilvl w:val="1"/>
           <w:numId w:val="2"/>
         </w:numPr>
       </w:pPr>
-      <w:bookmarkStart w:id="20" w:name="_Toc126228317"/>
+      <w:bookmarkStart w:id="20" w:name="_Toc126410034"/>
+      <w:r>
+        <w:t>Zusatzfeatures erstellen</w:t>
+      </w:r>
+      <w:bookmarkEnd w:id="20"/>
+    </w:p>
+    <w:p>
+      <w:r>
+        <w:t xml:space="preserve">In diesem Schritt habe ich die Zusatzfeatures erstellt. </w:t>
+      </w:r>
+      <w:r>
+        <w:t xml:space="preserve">Hier habe ich die Bannung und die entsprechende </w:t>
+      </w:r>
+      <w:r>
+        <w:t>Entmannung</w:t>
+      </w:r>
+      <w:r>
+        <w:t xml:space="preserve"> Funktion erstellt. Diese funktionieren mit einem Counter in der Datenbank, der einen </w:t>
+      </w:r>
+      <w:r>
+        <w:t>minimalen</w:t>
+      </w:r>
+      <w:r>
+        <w:t xml:space="preserve"> Wert von 0 und einen maximalen Wert von 3 hat</w:t>
+      </w:r>
+      <w:r>
+        <w:t xml:space="preserve">. Wenn man </w:t>
+      </w:r>
       <w:r>
         <w:lastRenderedPageBreak/>
-        <w:t>Zusatzfeatures erstellen</w:t>
-      </w:r>
-      <w:bookmarkEnd w:id="20"/>
-    </w:p>
-    <w:p>
-      <w:r>
-        <w:t xml:space="preserve">In diesem Schritt habe ich die Zusatzfeatures erstellt. </w:t>
-      </w:r>
-      <w:r>
-        <w:t xml:space="preserve">Hier habe ich die Bannung und die entsprechende </w:t>
-      </w:r>
-      <w:r>
-        <w:t>Entmannung</w:t>
-      </w:r>
-      <w:r>
-        <w:t xml:space="preserve"> Funktion erstellt. Diese funktionieren mit einem Counter in der Datenbank, der einen </w:t>
-      </w:r>
-      <w:r>
-        <w:t>minimalen</w:t>
-      </w:r>
-      <w:r>
-        <w:t xml:space="preserve"> Wert von 0 und einen maximalen Wert von 3 hat</w:t>
-      </w:r>
-      <w:r>
-        <w:t xml:space="preserve">. Wenn man Benutzer richtig aber Passwort falsch eingibt, wird der Counter + 1 gesetzt und wenn der Counter 3 erreicht </w:t>
+        <w:t xml:space="preserve">Benutzer richtig aber Passwort falsch eingibt, wird der Counter + 1 gesetzt und wenn der Counter 3 erreicht </w:t>
       </w:r>
       <w:r>
         <w:t>hat,</w:t>
@@ -5146,7 +5079,7 @@
           <w:numId w:val="2"/>
         </w:numPr>
       </w:pPr>
-      <w:bookmarkStart w:id="21" w:name="_Toc126228318"/>
+      <w:bookmarkStart w:id="21" w:name="_Toc126410035"/>
       <w:r>
         <w:t>Authentifikation erstellen</w:t>
       </w:r>
@@ -5217,7 +5150,7 @@
           <w:numId w:val="2"/>
         </w:numPr>
       </w:pPr>
-      <w:bookmarkStart w:id="22" w:name="_Toc126228319"/>
+      <w:bookmarkStart w:id="22" w:name="_Toc126410036"/>
       <w:proofErr w:type="spellStart"/>
       <w:r>
         <w:t>Migrierung</w:t>
@@ -5305,7 +5238,7 @@
           <w:numId w:val="2"/>
         </w:numPr>
       </w:pPr>
-      <w:bookmarkStart w:id="23" w:name="_Toc126228320"/>
+      <w:bookmarkStart w:id="23" w:name="_Toc126410037"/>
       <w:r>
         <w:lastRenderedPageBreak/>
         <w:t>Kontrollieren</w:t>
@@ -5320,7 +5253,7 @@
           <w:numId w:val="2"/>
         </w:numPr>
       </w:pPr>
-      <w:bookmarkStart w:id="24" w:name="_Toc126228321"/>
+      <w:bookmarkStart w:id="24" w:name="_Toc126410038"/>
       <w:r>
         <w:t>Web</w:t>
       </w:r>
@@ -5484,7 +5417,7 @@
           <w:numId w:val="2"/>
         </w:numPr>
       </w:pPr>
-      <w:bookmarkStart w:id="25" w:name="_Toc126228322"/>
+      <w:bookmarkStart w:id="25" w:name="_Toc126410039"/>
       <w:r>
         <w:lastRenderedPageBreak/>
         <w:t>Auswerten</w:t>
@@ -5499,7 +5432,7 @@
           <w:numId w:val="2"/>
         </w:numPr>
       </w:pPr>
-      <w:bookmarkStart w:id="26" w:name="_Toc126228323"/>
+      <w:bookmarkStart w:id="26" w:name="_Toc126410040"/>
       <w:r>
         <w:t>Reflexion</w:t>
       </w:r>
@@ -5628,7 +5561,7 @@
           <w:numId w:val="2"/>
         </w:numPr>
       </w:pPr>
-      <w:bookmarkStart w:id="27" w:name="_Toc126228324"/>
+      <w:bookmarkStart w:id="27" w:name="_Toc126410041"/>
       <w:r>
         <w:t>Dokumentation fertigstellen/Präsentation erstellen</w:t>
       </w:r>
@@ -5721,7 +5654,6 @@
         <w:docPartUnique/>
       </w:docPartObj>
     </w:sdtPr>
-    <w:sdtEndPr/>
     <w:sdtContent>
       <w:sdt>
         <w:sdtPr>
@@ -5731,7 +5663,6 @@
             <w:docPartUnique/>
           </w:docPartObj>
         </w:sdtPr>
-        <w:sdtEndPr/>
         <w:sdtContent>
           <w:p>
             <w:pPr>

</xml_diff>